<commit_message>
working version using bisection to find last visibility of sun. Will look into optimising for efficiency as runs slowly for larger area scans
</commit_message>
<xml_diff>
--- a/plan.docx
+++ b/plan.docx
@@ -508,7 +508,7 @@
         </w:rPr>
         <w:lastRenderedPageBreak/>
         <w:drawing>
-          <wp:anchor distT="0" distB="0" distL="114300" distR="114300" simplePos="0" relativeHeight="251661312" behindDoc="0" locked="0" layoutInCell="1" allowOverlap="1" wp14:anchorId="4C458B92" wp14:editId="0895F014">
+          <wp:anchor distT="0" distB="0" distL="114300" distR="114300" simplePos="0" relativeHeight="251661312" behindDoc="0" locked="0" layoutInCell="1" allowOverlap="1" wp14:anchorId="4C458B92" wp14:editId="0AA0F163">
             <wp:simplePos x="0" y="0"/>
             <wp:positionH relativeFrom="margin">
               <wp:align>center</wp:align>
@@ -679,6 +679,115 @@
       <w:r>
         <w:tab/>
         <w:t xml:space="preserve"> </w:t>
+      </w:r>
+    </w:p>
+    <w:p>
+      <w:r>
+        <w:rPr>
+          <w:noProof/>
+        </w:rPr>
+        <w:lastRenderedPageBreak/>
+        <w:drawing>
+          <wp:anchor distT="0" distB="0" distL="114300" distR="114300" simplePos="0" relativeHeight="251662336" behindDoc="0" locked="0" layoutInCell="1" allowOverlap="1" wp14:anchorId="69C05AF5" wp14:editId="0C497DDC">
+            <wp:simplePos x="0" y="0"/>
+            <wp:positionH relativeFrom="column">
+              <wp:posOffset>-215900</wp:posOffset>
+            </wp:positionH>
+            <wp:positionV relativeFrom="paragraph">
+              <wp:posOffset>0</wp:posOffset>
+            </wp:positionV>
+            <wp:extent cx="5731510" cy="2472055"/>
+            <wp:effectExtent l="0" t="0" r="2540" b="4445"/>
+            <wp:wrapTopAndBottom/>
+            <wp:docPr id="1488182998" name="Picture 1" descr="A graph on a graph paper&#10;&#10;AI-generated content may be incorrect."/>
+            <wp:cNvGraphicFramePr>
+              <a:graphicFrameLocks xmlns:a="http://schemas.openxmlformats.org/drawingml/2006/main" noChangeAspect="1"/>
+            </wp:cNvGraphicFramePr>
+            <a:graphic xmlns:a="http://schemas.openxmlformats.org/drawingml/2006/main">
+              <a:graphicData uri="http://schemas.openxmlformats.org/drawingml/2006/picture">
+                <pic:pic xmlns:pic="http://schemas.openxmlformats.org/drawingml/2006/picture">
+                  <pic:nvPicPr>
+                    <pic:cNvPr id="1488182998" name="Picture 1" descr="A graph on a graph paper&#10;&#10;AI-generated content may be incorrect."/>
+                    <pic:cNvPicPr/>
+                  </pic:nvPicPr>
+                  <pic:blipFill>
+                    <a:blip r:embed="rId10" cstate="print">
+                      <a:extLst>
+                        <a:ext uri="{28A0092B-C50C-407E-A947-70E740481C1C}">
+                          <a14:useLocalDpi xmlns:a14="http://schemas.microsoft.com/office/drawing/2010/main" val="0"/>
+                        </a:ext>
+                      </a:extLst>
+                    </a:blip>
+                    <a:stretch>
+                      <a:fillRect/>
+                    </a:stretch>
+                  </pic:blipFill>
+                  <pic:spPr>
+                    <a:xfrm>
+                      <a:off x="0" y="0"/>
+                      <a:ext cx="5731510" cy="2472055"/>
+                    </a:xfrm>
+                    <a:prstGeom prst="rect">
+                      <a:avLst/>
+                    </a:prstGeom>
+                  </pic:spPr>
+                </pic:pic>
+              </a:graphicData>
+            </a:graphic>
+          </wp:anchor>
+        </w:drawing>
+      </w:r>
+    </w:p>
+    <w:p>
+      <w:r>
+        <w:t>Found a curve I felt fit a good rating scale. Y is sunset quality, x is last visible sun height</w:t>
+      </w:r>
+    </w:p>
+    <w:p>
+      <w:r>
+        <w:rPr>
+          <w:noProof/>
+        </w:rPr>
+        <w:drawing>
+          <wp:inline distT="0" distB="0" distL="0" distR="0" wp14:anchorId="09D91B1B" wp14:editId="7ED14678">
+            <wp:extent cx="5731510" cy="4151630"/>
+            <wp:effectExtent l="0" t="0" r="2540" b="1270"/>
+            <wp:docPr id="586159892" name="Picture 1" descr="A colorful image of a heat wave&#10;&#10;AI-generated content may be incorrect."/>
+            <wp:cNvGraphicFramePr>
+              <a:graphicFrameLocks xmlns:a="http://schemas.openxmlformats.org/drawingml/2006/main" noChangeAspect="1"/>
+            </wp:cNvGraphicFramePr>
+            <a:graphic xmlns:a="http://schemas.openxmlformats.org/drawingml/2006/main">
+              <a:graphicData uri="http://schemas.openxmlformats.org/drawingml/2006/picture">
+                <pic:pic xmlns:pic="http://schemas.openxmlformats.org/drawingml/2006/picture">
+                  <pic:nvPicPr>
+                    <pic:cNvPr id="586159892" name="Picture 1" descr="A colorful image of a heat wave&#10;&#10;AI-generated content may be incorrect."/>
+                    <pic:cNvPicPr/>
+                  </pic:nvPicPr>
+                  <pic:blipFill>
+                    <a:blip r:embed="rId11"/>
+                    <a:stretch>
+                      <a:fillRect/>
+                    </a:stretch>
+                  </pic:blipFill>
+                  <pic:spPr>
+                    <a:xfrm>
+                      <a:off x="0" y="0"/>
+                      <a:ext cx="5731510" cy="4151630"/>
+                    </a:xfrm>
+                    <a:prstGeom prst="rect">
+                      <a:avLst/>
+                    </a:prstGeom>
+                  </pic:spPr>
+                </pic:pic>
+              </a:graphicData>
+            </a:graphic>
+          </wp:inline>
+        </w:drawing>
+      </w:r>
+    </w:p>
+    <w:p>
+      <w:r>
+        <w:t>Test sample using a grid of points. Darker means worse sunset lighter means better sunset. Appears to work well based on testing of various terrains. Scale is currently set to range between local best and local worst ratings, a more consistent visualization is needed</w:t>
       </w:r>
     </w:p>
     <w:p/>

</xml_diff>